<commit_message>
sprint 6 challenge and PDP
</commit_message>
<xml_diff>
--- a/Jeff Risseeuw - Individual Professional Development Plan.docx
+++ b/Jeff Risseeuw - Individual Professional Development Plan.docx
@@ -103,15 +103,7 @@
           <w:sz w:val="16"/>
           <w:szCs w:val="16"/>
         </w:rPr>
-        <w:t>0</w:t>
-      </w:r>
-      <w:r>
-        <w:rPr>
-          <w:b/>
-          <w:sz w:val="16"/>
-          <w:szCs w:val="16"/>
-        </w:rPr>
-        <w:t>7</w:t>
+        <w:t>11</w:t>
       </w:r>
       <w:r>
         <w:rPr>
@@ -1159,6 +1151,12 @@
               <w:spacing w:line="240" w:lineRule="auto"/>
             </w:pPr>
           </w:p>
+          <w:p>
+            <w:pPr>
+              <w:widowControl w:val="0"/>
+              <w:spacing w:line="240" w:lineRule="auto"/>
+            </w:pPr>
+          </w:p>
         </w:tc>
       </w:tr>
       <w:tr>
@@ -1264,7 +1262,6 @@
                     <w:jc w:val="center"/>
                   </w:pPr>
                   <w:r>
-                    <w:lastRenderedPageBreak/>
                     <w:t>Resource</w:t>
                   </w:r>
                 </w:p>
@@ -1460,7 +1457,21 @@
                     <w:spacing w:line="240" w:lineRule="auto"/>
                   </w:pPr>
                   <w:r>
-                    <w:t>Create a bootstrap version of a class exercise</w:t>
+                    <w:t xml:space="preserve">Create a </w:t>
+                  </w:r>
+                  <w:hyperlink r:id="rId13" w:history="1">
+                    <w:r>
+                      <w:rPr>
+                        <w:rStyle w:val="Hyperlink"/>
+                      </w:rPr>
+                      <w:t>bootstrap</w:t>
+                    </w:r>
+                  </w:hyperlink>
+                  <w:r>
+                    <w:t xml:space="preserve"> version of a class exercise</w:t>
+                  </w:r>
+                  <w:r>
+                    <w:t xml:space="preserve"> &amp; use for class exercises when applicable.</w:t>
                   </w:r>
                 </w:p>
               </w:tc>
@@ -1523,7 +1534,7 @@
                   <w:r>
                     <w:t xml:space="preserve">As part of the </w:t>
                   </w:r>
-                  <w:hyperlink r:id="rId13">
+                  <w:hyperlink r:id="rId14">
                     <w:r>
                       <w:rPr>
                         <w:color w:val="1155CC"/>
@@ -1855,18 +1866,7 @@
               <w:spacing w:line="240" w:lineRule="auto"/>
             </w:pPr>
             <w:r>
-              <w:t>There are also low-co</w:t>
-            </w:r>
-            <w:r>
-              <w:t xml:space="preserve">st courses at websites such as </w:t>
-            </w:r>
-            <w:proofErr w:type="spellStart"/>
-            <w:r>
-              <w:t>Udemy</w:t>
-            </w:r>
-            <w:proofErr w:type="spellEnd"/>
-            <w:r>
-              <w:t>.</w:t>
+              <w:t xml:space="preserve"> </w:t>
             </w:r>
           </w:p>
           <w:p>
@@ -2029,7 +2029,7 @@
                     <w:widowControl w:val="0"/>
                     <w:spacing w:line="240" w:lineRule="auto"/>
                   </w:pPr>
-                  <w:hyperlink r:id="rId14">
+                  <w:hyperlink r:id="rId15">
                     <w:proofErr w:type="spellStart"/>
                     <w:r>
                       <w:rPr>
@@ -2070,17 +2070,33 @@
                     <w:jc w:val="center"/>
                   </w:pPr>
                   <w:r>
-                    <w:t xml:space="preserve">C  </w:t>
-                  </w:r>
-                  <w:r>
                     <w:rPr>
                       <w:b/>
                       <w:color w:val="FF0000"/>
                     </w:rPr>
+                    <w:t>C</w:t>
+                  </w:r>
+                  <w:r>
+                    <w:t xml:space="preserve"> </w:t>
+                  </w:r>
+                  <w:r>
                     <w:t>3</w:t>
                   </w:r>
                   <w:r>
-                    <w:t xml:space="preserve">  2  1  0</w:t>
+                    <w:t xml:space="preserve"> </w:t>
+                  </w:r>
+                  <w:r>
+                    <w:t>2  1  0</w:t>
+                  </w:r>
+                </w:p>
+                <w:p>
+                  <w:pPr>
+                    <w:widowControl w:val="0"/>
+                    <w:spacing w:line="240" w:lineRule="auto"/>
+                    <w:jc w:val="center"/>
+                  </w:pPr>
+                  <w:r>
+                    <w:t>Downloaded</w:t>
                   </w:r>
                 </w:p>
               </w:tc>
@@ -2105,7 +2121,7 @@
                     <w:widowControl w:val="0"/>
                     <w:spacing w:line="240" w:lineRule="auto"/>
                   </w:pPr>
-                  <w:hyperlink r:id="rId15">
+                  <w:hyperlink r:id="rId16">
                     <w:r>
                       <w:rPr>
                         <w:color w:val="1155CC"/>
@@ -2188,7 +2204,7 @@
                     <w:widowControl w:val="0"/>
                     <w:spacing w:line="240" w:lineRule="auto"/>
                   </w:pPr>
-                  <w:hyperlink r:id="rId16">
+                  <w:hyperlink r:id="rId17">
                     <w:proofErr w:type="spellStart"/>
                     <w:r>
                       <w:rPr>
@@ -2328,17 +2344,18 @@
               <w:widowControl w:val="0"/>
               <w:spacing w:line="240" w:lineRule="auto"/>
             </w:pPr>
-            <w:r>
-              <w:t xml:space="preserve">There are also low-cost courses at websites such as </w:t>
-            </w:r>
-            <w:proofErr w:type="spellStart"/>
-            <w:r>
-              <w:t>Udemy</w:t>
-            </w:r>
-            <w:proofErr w:type="spellEnd"/>
-            <w:r>
-              <w:t>.</w:t>
-            </w:r>
+          </w:p>
+          <w:p>
+            <w:pPr>
+              <w:widowControl w:val="0"/>
+              <w:spacing w:line="240" w:lineRule="auto"/>
+            </w:pPr>
+          </w:p>
+          <w:p>
+            <w:pPr>
+              <w:widowControl w:val="0"/>
+              <w:spacing w:line="240" w:lineRule="auto"/>
+            </w:pPr>
           </w:p>
           <w:p>
             <w:pPr>
@@ -2498,7 +2515,7 @@
                     <w:widowControl w:val="0"/>
                     <w:spacing w:line="240" w:lineRule="auto"/>
                   </w:pPr>
-                  <w:hyperlink r:id="rId17">
+                  <w:hyperlink r:id="rId18">
                     <w:r>
                       <w:rPr>
                         <w:color w:val="1155CC"/>
@@ -2562,7 +2579,7 @@
                     <w:widowControl w:val="0"/>
                     <w:spacing w:line="240" w:lineRule="auto"/>
                   </w:pPr>
-                  <w:hyperlink r:id="rId18">
+                  <w:hyperlink r:id="rId19">
                     <w:r>
                       <w:rPr>
                         <w:color w:val="1155CC"/>
@@ -2829,7 +2846,7 @@
                     <w:widowControl w:val="0"/>
                     <w:spacing w:line="240" w:lineRule="auto"/>
                   </w:pPr>
-                  <w:hyperlink r:id="rId19">
+                  <w:hyperlink r:id="rId20">
                     <w:r>
                       <w:rPr>
                         <w:color w:val="1155CC"/>
@@ -2893,7 +2910,7 @@
                     <w:widowControl w:val="0"/>
                     <w:spacing w:line="240" w:lineRule="auto"/>
                   </w:pPr>
-                  <w:hyperlink r:id="rId20">
+                  <w:hyperlink r:id="rId21">
                     <w:r>
                       <w:rPr>
                         <w:color w:val="1155CC"/>
@@ -2975,7 +2992,7 @@
                     <w:widowControl w:val="0"/>
                     <w:spacing w:line="240" w:lineRule="auto"/>
                   </w:pPr>
-                  <w:hyperlink r:id="rId21">
+                  <w:hyperlink r:id="rId22">
                     <w:r>
                       <w:rPr>
                         <w:color w:val="1155CC"/>
@@ -3055,7 +3072,7 @@
                     <w:widowControl w:val="0"/>
                     <w:spacing w:line="240" w:lineRule="auto"/>
                   </w:pPr>
-                  <w:hyperlink r:id="rId22">
+                  <w:hyperlink r:id="rId23">
                     <w:r>
                       <w:rPr>
                         <w:color w:val="1155CC"/>
@@ -3347,7 +3364,7 @@
                   <w:r>
                     <w:t xml:space="preserve">A </w:t>
                   </w:r>
-                  <w:hyperlink r:id="rId23">
+                  <w:hyperlink r:id="rId24">
                     <w:r>
                       <w:rPr>
                         <w:color w:val="1155CC"/>
@@ -3414,7 +3431,7 @@
                     <w:widowControl w:val="0"/>
                     <w:spacing w:line="240" w:lineRule="auto"/>
                   </w:pPr>
-                  <w:hyperlink r:id="rId24" w:history="1">
+                  <w:hyperlink r:id="rId25" w:history="1">
                     <w:proofErr w:type="spellStart"/>
                     <w:r>
                       <w:rPr>
@@ -3482,7 +3499,7 @@
                     <w:widowControl w:val="0"/>
                     <w:spacing w:line="240" w:lineRule="auto"/>
                   </w:pPr>
-                  <w:hyperlink r:id="rId25" w:history="1">
+                  <w:hyperlink r:id="rId26" w:history="1">
                     <w:r>
                       <w:rPr>
                         <w:rStyle w:val="Hyperlink"/>
@@ -3530,8 +3547,6 @@
                   <w:r>
                     <w:t xml:space="preserve">  0</w:t>
                   </w:r>
-                  <w:bookmarkStart w:id="0" w:name="_GoBack"/>
-                  <w:bookmarkEnd w:id="0"/>
                 </w:p>
               </w:tc>
             </w:tr>
@@ -3748,7 +3763,7 @@
                     <w:widowControl w:val="0"/>
                     <w:spacing w:line="240" w:lineRule="auto"/>
                   </w:pPr>
-                  <w:hyperlink r:id="rId26">
+                  <w:hyperlink r:id="rId27">
                     <w:r>
                       <w:rPr>
                         <w:color w:val="1155CC"/>
@@ -3806,7 +3821,6 @@
                     <w:spacing w:line="240" w:lineRule="auto"/>
                   </w:pPr>
                   <w:r>
-                    <w:lastRenderedPageBreak/>
                     <w:t>Add your own resource(s):</w:t>
                   </w:r>
                 </w:p>
@@ -4038,6 +4052,174 @@
                   <w:r>
                     <w:t>C  3  2  1  0</w:t>
                   </w:r>
+                </w:p>
+              </w:tc>
+            </w:tr>
+            <w:tr>
+              <w:trPr>
+                <w:trHeight w:val="420"/>
+              </w:trPr>
+              <w:tc>
+                <w:tcPr>
+                  <w:tcW w:w="5715" w:type="dxa"/>
+                  <w:shd w:val="clear" w:color="auto" w:fill="auto"/>
+                  <w:tcMar>
+                    <w:top w:w="100" w:type="dxa"/>
+                    <w:left w:w="100" w:type="dxa"/>
+                    <w:bottom w:w="100" w:type="dxa"/>
+                    <w:right w:w="100" w:type="dxa"/>
+                  </w:tcMar>
+                </w:tcPr>
+                <w:p>
+                  <w:pPr>
+                    <w:widowControl w:val="0"/>
+                    <w:spacing w:line="240" w:lineRule="auto"/>
+                  </w:pPr>
+                  <w:r>
+                    <w:t>TFS</w:t>
+                  </w:r>
+                  <w:r>
+                    <w:t xml:space="preserve"> – Team Foundation Server – another source code repo that is used be Nelnet</w:t>
+                  </w:r>
+                </w:p>
+              </w:tc>
+              <w:tc>
+                <w:tcPr>
+                  <w:tcW w:w="1785" w:type="dxa"/>
+                  <w:shd w:val="clear" w:color="auto" w:fill="auto"/>
+                  <w:tcMar>
+                    <w:top w:w="100" w:type="dxa"/>
+                    <w:left w:w="100" w:type="dxa"/>
+                    <w:bottom w:w="100" w:type="dxa"/>
+                    <w:right w:w="100" w:type="dxa"/>
+                  </w:tcMar>
+                </w:tcPr>
+                <w:p>
+                  <w:pPr>
+                    <w:widowControl w:val="0"/>
+                    <w:spacing w:line="240" w:lineRule="auto"/>
+                    <w:jc w:val="center"/>
+                  </w:pPr>
+                  <w:r>
+                    <w:t xml:space="preserve">C  3  2  </w:t>
+                  </w:r>
+                  <w:r>
+                    <w:rPr>
+                      <w:b/>
+                      <w:color w:val="FF0000"/>
+                    </w:rPr>
+                    <w:t>1</w:t>
+                  </w:r>
+                  <w:r>
+                    <w:t xml:space="preserve">  0</w:t>
+                  </w:r>
+                </w:p>
+              </w:tc>
+            </w:tr>
+            <w:tr>
+              <w:trPr>
+                <w:trHeight w:val="420"/>
+              </w:trPr>
+              <w:tc>
+                <w:tcPr>
+                  <w:tcW w:w="5715" w:type="dxa"/>
+                  <w:shd w:val="clear" w:color="auto" w:fill="auto"/>
+                  <w:tcMar>
+                    <w:top w:w="100" w:type="dxa"/>
+                    <w:left w:w="100" w:type="dxa"/>
+                    <w:bottom w:w="100" w:type="dxa"/>
+                    <w:right w:w="100" w:type="dxa"/>
+                  </w:tcMar>
+                </w:tcPr>
+                <w:p>
+                  <w:pPr>
+                    <w:widowControl w:val="0"/>
+                    <w:spacing w:line="240" w:lineRule="auto"/>
+                  </w:pPr>
+                  <w:hyperlink r:id="rId28" w:history="1">
+                    <w:r>
+                      <w:rPr>
+                        <w:rStyle w:val="Hyperlink"/>
+                      </w:rPr>
+                      <w:t>Bootstrap documentation</w:t>
+                    </w:r>
+                  </w:hyperlink>
+                </w:p>
+              </w:tc>
+              <w:tc>
+                <w:tcPr>
+                  <w:tcW w:w="1785" w:type="dxa"/>
+                  <w:shd w:val="clear" w:color="auto" w:fill="auto"/>
+                  <w:tcMar>
+                    <w:top w:w="100" w:type="dxa"/>
+                    <w:left w:w="100" w:type="dxa"/>
+                    <w:bottom w:w="100" w:type="dxa"/>
+                    <w:right w:w="100" w:type="dxa"/>
+                  </w:tcMar>
+                </w:tcPr>
+                <w:p>
+                  <w:pPr>
+                    <w:widowControl w:val="0"/>
+                    <w:spacing w:line="240" w:lineRule="auto"/>
+                    <w:jc w:val="center"/>
+                  </w:pPr>
+                  <w:r>
+                    <w:t xml:space="preserve">C  3  2  </w:t>
+                  </w:r>
+                  <w:r>
+                    <w:rPr>
+                      <w:b/>
+                      <w:color w:val="FF0000"/>
+                    </w:rPr>
+                    <w:t>1</w:t>
+                  </w:r>
+                  <w:r>
+                    <w:t xml:space="preserve">  0</w:t>
+                  </w:r>
+                  <w:bookmarkStart w:id="0" w:name="_GoBack"/>
+                  <w:bookmarkEnd w:id="0"/>
+                </w:p>
+              </w:tc>
+            </w:tr>
+            <w:tr>
+              <w:trPr>
+                <w:trHeight w:val="420"/>
+              </w:trPr>
+              <w:tc>
+                <w:tcPr>
+                  <w:tcW w:w="5715" w:type="dxa"/>
+                  <w:shd w:val="clear" w:color="auto" w:fill="auto"/>
+                  <w:tcMar>
+                    <w:top w:w="100" w:type="dxa"/>
+                    <w:left w:w="100" w:type="dxa"/>
+                    <w:bottom w:w="100" w:type="dxa"/>
+                    <w:right w:w="100" w:type="dxa"/>
+                  </w:tcMar>
+                </w:tcPr>
+                <w:p>
+                  <w:pPr>
+                    <w:widowControl w:val="0"/>
+                    <w:spacing w:line="240" w:lineRule="auto"/>
+                  </w:pPr>
+                </w:p>
+              </w:tc>
+              <w:tc>
+                <w:tcPr>
+                  <w:tcW w:w="1785" w:type="dxa"/>
+                  <w:shd w:val="clear" w:color="auto" w:fill="auto"/>
+                  <w:tcMar>
+                    <w:top w:w="100" w:type="dxa"/>
+                    <w:left w:w="100" w:type="dxa"/>
+                    <w:bottom w:w="100" w:type="dxa"/>
+                    <w:right w:w="100" w:type="dxa"/>
+                  </w:tcMar>
+                </w:tcPr>
+                <w:p>
+                  <w:pPr>
+                    <w:widowControl w:val="0"/>
+                    <w:spacing w:line="240" w:lineRule="auto"/>
+                    <w:jc w:val="center"/>
+                  </w:pPr>
                 </w:p>
               </w:tc>
             </w:tr>
@@ -4480,7 +4662,7 @@
                     <w:widowControl w:val="0"/>
                     <w:spacing w:line="240" w:lineRule="auto"/>
                   </w:pPr>
-                  <w:hyperlink r:id="rId27">
+                  <w:hyperlink r:id="rId29">
                     <w:r>
                       <w:rPr>
                         <w:color w:val="1155CC"/>
@@ -4537,7 +4719,7 @@
                     <w:widowControl w:val="0"/>
                     <w:spacing w:line="240" w:lineRule="auto"/>
                   </w:pPr>
-                  <w:hyperlink r:id="rId28">
+                  <w:hyperlink r:id="rId30">
                     <w:r>
                       <w:rPr>
                         <w:color w:val="1155CC"/>
@@ -4778,7 +4960,7 @@
                     <w:widowControl w:val="0"/>
                     <w:spacing w:line="240" w:lineRule="auto"/>
                   </w:pPr>
-                  <w:hyperlink r:id="rId29">
+                  <w:hyperlink r:id="rId31">
                     <w:r>
                       <w:rPr>
                         <w:color w:val="1155CC"/>
@@ -4835,7 +5017,7 @@
                     <w:widowControl w:val="0"/>
                     <w:spacing w:line="240" w:lineRule="auto"/>
                   </w:pPr>
-                  <w:hyperlink r:id="rId30">
+                  <w:hyperlink r:id="rId32">
                     <w:r>
                       <w:rPr>
                         <w:color w:val="1155CC"/>
@@ -5076,7 +5258,7 @@
                     <w:widowControl w:val="0"/>
                     <w:spacing w:line="240" w:lineRule="auto"/>
                   </w:pPr>
-                  <w:hyperlink r:id="rId31">
+                  <w:hyperlink r:id="rId33">
                     <w:r>
                       <w:rPr>
                         <w:color w:val="1155CC"/>
@@ -5133,7 +5315,7 @@
                     <w:widowControl w:val="0"/>
                     <w:spacing w:line="240" w:lineRule="auto"/>
                   </w:pPr>
-                  <w:hyperlink r:id="rId32">
+                  <w:hyperlink r:id="rId34">
                     <w:r>
                       <w:rPr>
                         <w:color w:val="1155CC"/>
@@ -5371,7 +5553,7 @@
                     <w:widowControl w:val="0"/>
                     <w:spacing w:line="240" w:lineRule="auto"/>
                   </w:pPr>
-                  <w:hyperlink r:id="rId33">
+                  <w:hyperlink r:id="rId35">
                     <w:r>
                       <w:rPr>
                         <w:color w:val="1155CC"/>
@@ -5428,7 +5610,7 @@
                     <w:widowControl w:val="0"/>
                     <w:spacing w:line="240" w:lineRule="auto"/>
                   </w:pPr>
-                  <w:hyperlink r:id="rId34">
+                  <w:hyperlink r:id="rId36">
                     <w:r>
                       <w:rPr>
                         <w:color w:val="1155CC"/>
@@ -5488,7 +5670,7 @@
                   <w:r>
                     <w:t xml:space="preserve">Short </w:t>
                   </w:r>
-                  <w:hyperlink r:id="rId35">
+                  <w:hyperlink r:id="rId37">
                     <w:r>
                       <w:rPr>
                         <w:color w:val="1155CC"/>
@@ -5550,7 +5732,7 @@
                     <w:widowControl w:val="0"/>
                     <w:spacing w:line="240" w:lineRule="auto"/>
                   </w:pPr>
-                  <w:hyperlink r:id="rId36">
+                  <w:hyperlink r:id="rId38">
                     <w:r>
                       <w:rPr>
                         <w:color w:val="1155CC"/>
@@ -5810,7 +5992,7 @@
                     <w:widowControl w:val="0"/>
                     <w:spacing w:line="240" w:lineRule="auto"/>
                   </w:pPr>
-                  <w:hyperlink r:id="rId37">
+                  <w:hyperlink r:id="rId39">
                     <w:proofErr w:type="spellStart"/>
                     <w:r>
                       <w:rPr>
@@ -5876,7 +6058,7 @@
                     <w:widowControl w:val="0"/>
                     <w:spacing w:line="240" w:lineRule="auto"/>
                   </w:pPr>
-                  <w:hyperlink r:id="rId38">
+                  <w:hyperlink r:id="rId40">
                     <w:r>
                       <w:rPr>
                         <w:color w:val="1155CC"/>
@@ -5949,7 +6131,7 @@
                   <w:r>
                     <w:t xml:space="preserve">/Express tutorials as part of the </w:t>
                   </w:r>
-                  <w:hyperlink r:id="rId39">
+                  <w:hyperlink r:id="rId41">
                     <w:r>
                       <w:rPr>
                         <w:color w:val="1155CC"/>
@@ -8206,6 +8388,24 @@
 </file>
 
 <file path=customXml/item1.xml><?xml version="1.0" encoding="utf-8"?>
+<p:properties xmlns:p="http://schemas.microsoft.com/office/2006/metadata/properties" xmlns:xsi="http://www.w3.org/2001/XMLSchema-instance" xmlns:pc="http://schemas.microsoft.com/office/infopath/2007/PartnerControls">
+  <documentManagement>
+    <_ip_UnifiedCompliancePolicyUIAction xmlns="http://schemas.microsoft.com/sharepoint/v3" xsi:nil="true"/>
+    <_ip_UnifiedCompliancePolicyProperties xmlns="http://schemas.microsoft.com/sharepoint/v3" xsi:nil="true"/>
+  </documentManagement>
+</p:properties>
+</file>
+
+<file path=customXml/item2.xml><?xml version="1.0" encoding="utf-8"?>
+<?mso-contentType ?>
+<FormTemplates xmlns="http://schemas.microsoft.com/sharepoint/v3/contenttype/forms">
+  <Display>DocumentLibraryForm</Display>
+  <Edit>DocumentLibraryForm</Edit>
+  <New>DocumentLibraryForm</New>
+</FormTemplates>
+</file>
+
+<file path=customXml/item3.xml><?xml version="1.0" encoding="utf-8"?>
 <ct:contentTypeSchema xmlns:ct="http://schemas.microsoft.com/office/2006/metadata/contentType" xmlns:ma="http://schemas.microsoft.com/office/2006/metadata/properties/metaAttributes" ct:_="" ma:_="" ma:contentTypeName="Document" ma:contentTypeID="0x010100C518022A23ECA14DB378EAD88B2DE0D8" ma:contentTypeVersion="15" ma:contentTypeDescription="Create a new document." ma:contentTypeScope="" ma:versionID="fe1d6687f3d31cd1b40aaa49f1408526">
   <xsd:schema xmlns:xsd="http://www.w3.org/2001/XMLSchema" xmlns:xs="http://www.w3.org/2001/XMLSchema" xmlns:p="http://schemas.microsoft.com/office/2006/metadata/properties" xmlns:ns1="http://schemas.microsoft.com/sharepoint/v3" xmlns:ns3="3dab74cc-4746-46b1-9f64-f363afa81b14" xmlns:ns4="95ebbfdf-835d-4256-af6a-6a958e465c5f" targetNamespace="http://schemas.microsoft.com/office/2006/metadata/properties" ma:root="true" ma:fieldsID="f8e4f8e84c8607c2faaf46947d0c6747" ns1:_="" ns3:_="" ns4:_="">
     <xsd:import namespace="http://schemas.microsoft.com/sharepoint/v3"/>
@@ -8445,25 +8645,25 @@
 </ct:contentTypeSchema>
 </file>
 
-<file path=customXml/item2.xml><?xml version="1.0" encoding="utf-8"?>
-<?mso-contentType ?>
-<FormTemplates xmlns="http://schemas.microsoft.com/sharepoint/v3/contenttype/forms">
-  <Display>DocumentLibraryForm</Display>
-  <Edit>DocumentLibraryForm</Edit>
-  <New>DocumentLibraryForm</New>
-</FormTemplates>
+<file path=customXml/itemProps1.xml><?xml version="1.0" encoding="utf-8"?>
+<ds:datastoreItem xmlns:ds="http://schemas.openxmlformats.org/officeDocument/2006/customXml" ds:itemID="{EEBAFA55-D1E2-4754-91EF-ABF9BFB4DBDE}">
+  <ds:schemaRefs>
+    <ds:schemaRef ds:uri="http://schemas.microsoft.com/office/2006/metadata/properties"/>
+    <ds:schemaRef ds:uri="http://schemas.microsoft.com/office/infopath/2007/PartnerControls"/>
+    <ds:schemaRef ds:uri="http://schemas.microsoft.com/sharepoint/v3"/>
+  </ds:schemaRefs>
+</ds:datastoreItem>
 </file>
 
-<file path=customXml/item3.xml><?xml version="1.0" encoding="utf-8"?>
-<p:properties xmlns:p="http://schemas.microsoft.com/office/2006/metadata/properties" xmlns:xsi="http://www.w3.org/2001/XMLSchema-instance" xmlns:pc="http://schemas.microsoft.com/office/infopath/2007/PartnerControls">
-  <documentManagement>
-    <_ip_UnifiedCompliancePolicyUIAction xmlns="http://schemas.microsoft.com/sharepoint/v3" xsi:nil="true"/>
-    <_ip_UnifiedCompliancePolicyProperties xmlns="http://schemas.microsoft.com/sharepoint/v3" xsi:nil="true"/>
-  </documentManagement>
-</p:properties>
+<file path=customXml/itemProps2.xml><?xml version="1.0" encoding="utf-8"?>
+<ds:datastoreItem xmlns:ds="http://schemas.openxmlformats.org/officeDocument/2006/customXml" ds:itemID="{2A43C841-4D7C-4172-BDBD-906E0DCD58AB}">
+  <ds:schemaRefs>
+    <ds:schemaRef ds:uri="http://schemas.microsoft.com/sharepoint/v3/contenttype/forms"/>
+  </ds:schemaRefs>
+</ds:datastoreItem>
 </file>
 
-<file path=customXml/itemProps1.xml><?xml version="1.0" encoding="utf-8"?>
+<file path=customXml/itemProps3.xml><?xml version="1.0" encoding="utf-8"?>
 <ds:datastoreItem xmlns:ds="http://schemas.openxmlformats.org/officeDocument/2006/customXml" ds:itemID="{36DD5ACE-BE57-40A1-8626-48A5ED25C340}">
   <ds:schemaRefs>
     <ds:schemaRef ds:uri="http://schemas.microsoft.com/office/2006/metadata/contentType"/>
@@ -8481,22 +8681,4 @@
     <ds:schemaRef ds:uri="http://schemas.microsoft.com/internal/obd"/>
   </ds:schemaRefs>
 </ds:datastoreItem>
-</file>
-
-<file path=customXml/itemProps2.xml><?xml version="1.0" encoding="utf-8"?>
-<ds:datastoreItem xmlns:ds="http://schemas.openxmlformats.org/officeDocument/2006/customXml" ds:itemID="{2A43C841-4D7C-4172-BDBD-906E0DCD58AB}">
-  <ds:schemaRefs>
-    <ds:schemaRef ds:uri="http://schemas.microsoft.com/sharepoint/v3/contenttype/forms"/>
-  </ds:schemaRefs>
-</ds:datastoreItem>
-</file>
-
-<file path=customXml/itemProps3.xml><?xml version="1.0" encoding="utf-8"?>
-<ds:datastoreItem xmlns:ds="http://schemas.openxmlformats.org/officeDocument/2006/customXml" ds:itemID="{EEBAFA55-D1E2-4754-91EF-ABF9BFB4DBDE}">
-  <ds:schemaRefs>
-    <ds:schemaRef ds:uri="http://schemas.microsoft.com/office/2006/metadata/properties"/>
-    <ds:schemaRef ds:uri="http://schemas.microsoft.com/office/infopath/2007/PartnerControls"/>
-    <ds:schemaRef ds:uri="http://schemas.microsoft.com/sharepoint/v3"/>
-  </ds:schemaRefs>
-</ds:datastoreItem>
 </file>
</xml_diff>

<commit_message>
Added New Project for interfaces
</commit_message>
<xml_diff>
--- a/Jeff Risseeuw - Individual Professional Development Plan.docx
+++ b/Jeff Risseeuw - Individual Professional Development Plan.docx
@@ -2080,10 +2080,7 @@
                     <w:t xml:space="preserve"> </w:t>
                   </w:r>
                   <w:r>
-                    <w:t>3</w:t>
-                  </w:r>
-                  <w:r>
-                    <w:t xml:space="preserve"> </w:t>
+                    <w:t xml:space="preserve">3 </w:t>
                   </w:r>
                   <w:r>
                     <w:t>2  1  0</w:t>
@@ -4176,8 +4173,6 @@
                   <w:r>
                     <w:t xml:space="preserve">  0</w:t>
                   </w:r>
-                  <w:bookmarkStart w:id="0" w:name="_GoBack"/>
-                  <w:bookmarkEnd w:id="0"/>
                 </w:p>
               </w:tc>
             </w:tr>
@@ -4668,7 +4663,23 @@
                         <w:color w:val="1155CC"/>
                         <w:u w:val="single"/>
                       </w:rPr>
-                      <w:t>Learn C# Tutorial</w:t>
+                      <w:t xml:space="preserve">Learn C# </w:t>
+                    </w:r>
+                    <w:bookmarkStart w:id="0" w:name="_GoBack"/>
+                    <w:bookmarkEnd w:id="0"/>
+                    <w:r>
+                      <w:rPr>
+                        <w:color w:val="1155CC"/>
+                        <w:u w:val="single"/>
+                      </w:rPr>
+                      <w:t>T</w:t>
+                    </w:r>
+                    <w:r>
+                      <w:rPr>
+                        <w:color w:val="1155CC"/>
+                        <w:u w:val="single"/>
+                      </w:rPr>
+                      <w:t>utorial</w:t>
                     </w:r>
                   </w:hyperlink>
                   <w:r>
@@ -4694,7 +4705,17 @@
                     <w:jc w:val="center"/>
                   </w:pPr>
                   <w:r>
-                    <w:t>C  3  2  1  0</w:t>
+                    <w:t xml:space="preserve">C  3  </w:t>
+                  </w:r>
+                  <w:r>
+                    <w:rPr>
+                      <w:b/>
+                      <w:color w:val="FF0000"/>
+                    </w:rPr>
+                    <w:t>2</w:t>
+                  </w:r>
+                  <w:r>
+                    <w:t xml:space="preserve">  1  0</w:t>
                   </w:r>
                 </w:p>
               </w:tc>
@@ -4756,7 +4777,14 @@
                     <w:jc w:val="center"/>
                   </w:pPr>
                   <w:r>
-                    <w:t>C  3  2  1  0</w:t>
+                    <w:rPr>
+                      <w:b/>
+                      <w:color w:val="FF0000"/>
+                    </w:rPr>
+                    <w:t xml:space="preserve">C </w:t>
+                  </w:r>
+                  <w:r>
+                    <w:t xml:space="preserve"> 3  2  1  0</w:t>
                   </w:r>
                 </w:p>
               </w:tc>
@@ -5264,7 +5292,21 @@
                         <w:color w:val="1155CC"/>
                         <w:u w:val="single"/>
                       </w:rPr>
-                      <w:t>Visual Studio videos</w:t>
+                      <w:t>Visual Studi</w:t>
+                    </w:r>
+                    <w:r>
+                      <w:rPr>
+                        <w:color w:val="1155CC"/>
+                        <w:u w:val="single"/>
+                      </w:rPr>
+                      <w:t>o</w:t>
+                    </w:r>
+                    <w:r>
+                      <w:rPr>
+                        <w:color w:val="1155CC"/>
+                        <w:u w:val="single"/>
+                      </w:rPr>
+                      <w:t xml:space="preserve"> videos</w:t>
                     </w:r>
                   </w:hyperlink>
                   <w:r>
@@ -8388,24 +8430,6 @@
 </file>
 
 <file path=customXml/item1.xml><?xml version="1.0" encoding="utf-8"?>
-<p:properties xmlns:p="http://schemas.microsoft.com/office/2006/metadata/properties" xmlns:xsi="http://www.w3.org/2001/XMLSchema-instance" xmlns:pc="http://schemas.microsoft.com/office/infopath/2007/PartnerControls">
-  <documentManagement>
-    <_ip_UnifiedCompliancePolicyUIAction xmlns="http://schemas.microsoft.com/sharepoint/v3" xsi:nil="true"/>
-    <_ip_UnifiedCompliancePolicyProperties xmlns="http://schemas.microsoft.com/sharepoint/v3" xsi:nil="true"/>
-  </documentManagement>
-</p:properties>
-</file>
-
-<file path=customXml/item2.xml><?xml version="1.0" encoding="utf-8"?>
-<?mso-contentType ?>
-<FormTemplates xmlns="http://schemas.microsoft.com/sharepoint/v3/contenttype/forms">
-  <Display>DocumentLibraryForm</Display>
-  <Edit>DocumentLibraryForm</Edit>
-  <New>DocumentLibraryForm</New>
-</FormTemplates>
-</file>
-
-<file path=customXml/item3.xml><?xml version="1.0" encoding="utf-8"?>
 <ct:contentTypeSchema xmlns:ct="http://schemas.microsoft.com/office/2006/metadata/contentType" xmlns:ma="http://schemas.microsoft.com/office/2006/metadata/properties/metaAttributes" ct:_="" ma:_="" ma:contentTypeName="Document" ma:contentTypeID="0x010100C518022A23ECA14DB378EAD88B2DE0D8" ma:contentTypeVersion="15" ma:contentTypeDescription="Create a new document." ma:contentTypeScope="" ma:versionID="fe1d6687f3d31cd1b40aaa49f1408526">
   <xsd:schema xmlns:xsd="http://www.w3.org/2001/XMLSchema" xmlns:xs="http://www.w3.org/2001/XMLSchema" xmlns:p="http://schemas.microsoft.com/office/2006/metadata/properties" xmlns:ns1="http://schemas.microsoft.com/sharepoint/v3" xmlns:ns3="3dab74cc-4746-46b1-9f64-f363afa81b14" xmlns:ns4="95ebbfdf-835d-4256-af6a-6a958e465c5f" targetNamespace="http://schemas.microsoft.com/office/2006/metadata/properties" ma:root="true" ma:fieldsID="f8e4f8e84c8607c2faaf46947d0c6747" ns1:_="" ns3:_="" ns4:_="">
     <xsd:import namespace="http://schemas.microsoft.com/sharepoint/v3"/>
@@ -8645,25 +8669,25 @@
 </ct:contentTypeSchema>
 </file>
 
-<file path=customXml/itemProps1.xml><?xml version="1.0" encoding="utf-8"?>
-<ds:datastoreItem xmlns:ds="http://schemas.openxmlformats.org/officeDocument/2006/customXml" ds:itemID="{EEBAFA55-D1E2-4754-91EF-ABF9BFB4DBDE}">
-  <ds:schemaRefs>
-    <ds:schemaRef ds:uri="http://schemas.microsoft.com/office/2006/metadata/properties"/>
-    <ds:schemaRef ds:uri="http://schemas.microsoft.com/office/infopath/2007/PartnerControls"/>
-    <ds:schemaRef ds:uri="http://schemas.microsoft.com/sharepoint/v3"/>
-  </ds:schemaRefs>
-</ds:datastoreItem>
+<file path=customXml/item2.xml><?xml version="1.0" encoding="utf-8"?>
+<?mso-contentType ?>
+<FormTemplates xmlns="http://schemas.microsoft.com/sharepoint/v3/contenttype/forms">
+  <Display>DocumentLibraryForm</Display>
+  <Edit>DocumentLibraryForm</Edit>
+  <New>DocumentLibraryForm</New>
+</FormTemplates>
 </file>
 
-<file path=customXml/itemProps2.xml><?xml version="1.0" encoding="utf-8"?>
-<ds:datastoreItem xmlns:ds="http://schemas.openxmlformats.org/officeDocument/2006/customXml" ds:itemID="{2A43C841-4D7C-4172-BDBD-906E0DCD58AB}">
-  <ds:schemaRefs>
-    <ds:schemaRef ds:uri="http://schemas.microsoft.com/sharepoint/v3/contenttype/forms"/>
-  </ds:schemaRefs>
-</ds:datastoreItem>
+<file path=customXml/item3.xml><?xml version="1.0" encoding="utf-8"?>
+<p:properties xmlns:p="http://schemas.microsoft.com/office/2006/metadata/properties" xmlns:xsi="http://www.w3.org/2001/XMLSchema-instance" xmlns:pc="http://schemas.microsoft.com/office/infopath/2007/PartnerControls">
+  <documentManagement>
+    <_ip_UnifiedCompliancePolicyUIAction xmlns="http://schemas.microsoft.com/sharepoint/v3" xsi:nil="true"/>
+    <_ip_UnifiedCompliancePolicyProperties xmlns="http://schemas.microsoft.com/sharepoint/v3" xsi:nil="true"/>
+  </documentManagement>
+</p:properties>
 </file>
 
-<file path=customXml/itemProps3.xml><?xml version="1.0" encoding="utf-8"?>
+<file path=customXml/itemProps1.xml><?xml version="1.0" encoding="utf-8"?>
 <ds:datastoreItem xmlns:ds="http://schemas.openxmlformats.org/officeDocument/2006/customXml" ds:itemID="{36DD5ACE-BE57-40A1-8626-48A5ED25C340}">
   <ds:schemaRefs>
     <ds:schemaRef ds:uri="http://schemas.microsoft.com/office/2006/metadata/contentType"/>
@@ -8681,4 +8705,22 @@
     <ds:schemaRef ds:uri="http://schemas.microsoft.com/internal/obd"/>
   </ds:schemaRefs>
 </ds:datastoreItem>
+</file>
+
+<file path=customXml/itemProps2.xml><?xml version="1.0" encoding="utf-8"?>
+<ds:datastoreItem xmlns:ds="http://schemas.openxmlformats.org/officeDocument/2006/customXml" ds:itemID="{2A43C841-4D7C-4172-BDBD-906E0DCD58AB}">
+  <ds:schemaRefs>
+    <ds:schemaRef ds:uri="http://schemas.microsoft.com/sharepoint/v3/contenttype/forms"/>
+  </ds:schemaRefs>
+</ds:datastoreItem>
+</file>
+
+<file path=customXml/itemProps3.xml><?xml version="1.0" encoding="utf-8"?>
+<ds:datastoreItem xmlns:ds="http://schemas.openxmlformats.org/officeDocument/2006/customXml" ds:itemID="{EEBAFA55-D1E2-4754-91EF-ABF9BFB4DBDE}">
+  <ds:schemaRefs>
+    <ds:schemaRef ds:uri="http://schemas.microsoft.com/office/2006/metadata/properties"/>
+    <ds:schemaRef ds:uri="http://schemas.microsoft.com/office/infopath/2007/PartnerControls"/>
+    <ds:schemaRef ds:uri="http://schemas.microsoft.com/sharepoint/v3"/>
+  </ds:schemaRefs>
+</ds:datastoreItem>
 </file>
</xml_diff>